<commit_message>
Einbindung AHT und Datenbank
</commit_message>
<xml_diff>
--- a/Checkliste IoT Projekt.docx
+++ b/Checkliste IoT Projekt.docx
@@ -26,6 +26,75 @@
         <w:sdtPr>
           <w:id w:val="320704266"/>
           <w14:checkbox>
+            <w14:checked w14:val="1"/>
+            <w14:checkedState w14:val="2612" w14:font="MS Gothic"/>
+            <w14:uncheckedState w14:val="2610" w14:font="MS Gothic"/>
+          </w14:checkbox>
+        </w:sdtPr>
+        <w:sdtContent>
+          <w:r>
+            <w:rPr>
+              <w:rFonts w:ascii="MS Gothic" w:eastAsia="MS Gothic" w:hAnsi="MS Gothic" w:hint="eastAsia"/>
+            </w:rPr>
+            <w:t>☒</w:t>
+          </w:r>
+        </w:sdtContent>
+      </w:sdt>
+      <w:r>
+        <w:t xml:space="preserve"> reboot Relais</w:t>
+      </w:r>
+    </w:p>
+    <w:p>
+      <w:sdt>
+        <w:sdtPr>
+          <w:id w:val="1728723367"/>
+          <w14:checkbox>
+            <w14:checked w14:val="1"/>
+            <w14:checkedState w14:val="2612" w14:font="MS Gothic"/>
+            <w14:uncheckedState w14:val="2610" w14:font="MS Gothic"/>
+          </w14:checkbox>
+        </w:sdtPr>
+        <w:sdtContent>
+          <w:r>
+            <w:rPr>
+              <w:rFonts w:ascii="MS Gothic" w:eastAsia="MS Gothic" w:hAnsi="MS Gothic" w:hint="eastAsia"/>
+            </w:rPr>
+            <w:t>☒</w:t>
+          </w:r>
+        </w:sdtContent>
+      </w:sdt>
+      <w:r>
+        <w:t xml:space="preserve"> Steckdosen einzeln schaltbar</w:t>
+      </w:r>
+    </w:p>
+    <w:p>
+      <w:sdt>
+        <w:sdtPr>
+          <w:id w:val="-671865731"/>
+          <w14:checkbox>
+            <w14:checked w14:val="1"/>
+            <w14:checkedState w14:val="2612" w14:font="MS Gothic"/>
+            <w14:uncheckedState w14:val="2610" w14:font="MS Gothic"/>
+          </w14:checkbox>
+        </w:sdtPr>
+        <w:sdtContent>
+          <w:r>
+            <w:rPr>
+              <w:rFonts w:ascii="MS Gothic" w:eastAsia="MS Gothic" w:hAnsi="MS Gothic" w:hint="eastAsia"/>
+            </w:rPr>
+            <w:t>☒</w:t>
+          </w:r>
+        </w:sdtContent>
+      </w:sdt>
+      <w:r>
+        <w:t xml:space="preserve"> Steckdosen in Gruppen schaltbar</w:t>
+      </w:r>
+    </w:p>
+    <w:p>
+      <w:sdt>
+        <w:sdtPr>
+          <w:id w:val="-1209419170"/>
+          <w14:checkbox>
             <w14:checked w14:val="0"/>
             <w14:checkedState w14:val="2612" w14:font="MS Gothic"/>
             <w14:uncheckedState w14:val="2610" w14:font="MS Gothic"/>
@@ -41,13 +110,13 @@
         </w:sdtContent>
       </w:sdt>
       <w:r>
-        <w:t xml:space="preserve"> reboot Relais</w:t>
-      </w:r>
-    </w:p>
-    <w:p>
-      <w:sdt>
-        <w:sdtPr>
-          <w:id w:val="1728723367"/>
+        <w:t xml:space="preserve"> Shelly Schaltbar</w:t>
+      </w:r>
+    </w:p>
+    <w:p>
+      <w:sdt>
+        <w:sdtPr>
+          <w:id w:val="-1445535596"/>
           <w14:checkbox>
             <w14:checked w14:val="1"/>
             <w14:checkedState w14:val="2612" w14:font="MS Gothic"/>
@@ -64,13 +133,16 @@
         </w:sdtContent>
       </w:sdt>
       <w:r>
-        <w:t xml:space="preserve"> Steckdosen einzeln schaltbar</w:t>
-      </w:r>
-    </w:p>
-    <w:p>
-      <w:sdt>
-        <w:sdtPr>
-          <w:id w:val="-671865731"/>
+        <w:t xml:space="preserve"> Visualisierung</w:t>
+      </w:r>
+    </w:p>
+    <w:p>
+      <w:r>
+        <w:tab/>
+      </w:r>
+      <w:sdt>
+        <w:sdtPr>
+          <w:id w:val="-1982994240"/>
           <w14:checkbox>
             <w14:checked w14:val="1"/>
             <w14:checkedState w14:val="2612" w14:font="MS Gothic"/>
@@ -87,53 +159,7 @@
         </w:sdtContent>
       </w:sdt>
       <w:r>
-        <w:t xml:space="preserve"> Steckdosen in Gruppen schaltbar</w:t>
-      </w:r>
-    </w:p>
-    <w:p>
-      <w:sdt>
-        <w:sdtPr>
-          <w:id w:val="-1209419170"/>
-          <w14:checkbox>
-            <w14:checked w14:val="0"/>
-            <w14:checkedState w14:val="2612" w14:font="MS Gothic"/>
-            <w14:uncheckedState w14:val="2610" w14:font="MS Gothic"/>
-          </w14:checkbox>
-        </w:sdtPr>
-        <w:sdtContent>
-          <w:r>
-            <w:rPr>
-              <w:rFonts w:ascii="MS Gothic" w:eastAsia="MS Gothic" w:hAnsi="MS Gothic" w:hint="eastAsia"/>
-            </w:rPr>
-            <w:t>☐</w:t>
-          </w:r>
-        </w:sdtContent>
-      </w:sdt>
-      <w:r>
-        <w:t xml:space="preserve"> Shelly Schaltbar</w:t>
-      </w:r>
-    </w:p>
-    <w:p>
-      <w:sdt>
-        <w:sdtPr>
-          <w:id w:val="-1445535596"/>
-          <w14:checkbox>
-            <w14:checked w14:val="0"/>
-            <w14:checkedState w14:val="2612" w14:font="MS Gothic"/>
-            <w14:uncheckedState w14:val="2610" w14:font="MS Gothic"/>
-          </w14:checkbox>
-        </w:sdtPr>
-        <w:sdtContent>
-          <w:r>
-            <w:rPr>
-              <w:rFonts w:ascii="MS Gothic" w:eastAsia="MS Gothic" w:hAnsi="MS Gothic" w:hint="eastAsia"/>
-            </w:rPr>
-            <w:t>☐</w:t>
-          </w:r>
-        </w:sdtContent>
-      </w:sdt>
-      <w:r>
-        <w:t xml:space="preserve"> Visualisierung</w:t>
+        <w:t xml:space="preserve"> Energiemesswerte</w:t>
       </w:r>
     </w:p>
     <w:p>
@@ -142,24 +168,47 @@
       </w:r>
       <w:sdt>
         <w:sdtPr>
-          <w:id w:val="-1982994240"/>
-          <w14:checkbox>
-            <w14:checked w14:val="0"/>
-            <w14:checkedState w14:val="2612" w14:font="MS Gothic"/>
-            <w14:uncheckedState w14:val="2610" w14:font="MS Gothic"/>
-          </w14:checkbox>
-        </w:sdtPr>
-        <w:sdtContent>
-          <w:r>
-            <w:rPr>
-              <w:rFonts w:ascii="MS Gothic" w:eastAsia="MS Gothic" w:hAnsi="MS Gothic" w:hint="eastAsia"/>
-            </w:rPr>
-            <w:t>☐</w:t>
-          </w:r>
-        </w:sdtContent>
-      </w:sdt>
-      <w:r>
-        <w:t xml:space="preserve"> Energiemesswerte</w:t>
+          <w:id w:val="-484395910"/>
+          <w14:checkbox>
+            <w14:checked w14:val="1"/>
+            <w14:checkedState w14:val="2612" w14:font="MS Gothic"/>
+            <w14:uncheckedState w14:val="2610" w14:font="MS Gothic"/>
+          </w14:checkbox>
+        </w:sdtPr>
+        <w:sdtContent>
+          <w:r>
+            <w:rPr>
+              <w:rFonts w:ascii="MS Gothic" w:eastAsia="MS Gothic" w:hAnsi="MS Gothic" w:hint="eastAsia"/>
+            </w:rPr>
+            <w:t>☒</w:t>
+          </w:r>
+        </w:sdtContent>
+      </w:sdt>
+      <w:r>
+        <w:t xml:space="preserve"> AHT20 Messwerte</w:t>
+      </w:r>
+    </w:p>
+    <w:p>
+      <w:sdt>
+        <w:sdtPr>
+          <w:id w:val="71092430"/>
+          <w14:checkbox>
+            <w14:checked w14:val="1"/>
+            <w14:checkedState w14:val="2612" w14:font="MS Gothic"/>
+            <w14:uncheckedState w14:val="2610" w14:font="MS Gothic"/>
+          </w14:checkbox>
+        </w:sdtPr>
+        <w:sdtContent>
+          <w:r>
+            <w:rPr>
+              <w:rFonts w:ascii="MS Gothic" w:eastAsia="MS Gothic" w:hAnsi="MS Gothic" w:hint="eastAsia"/>
+            </w:rPr>
+            <w:t>☒</w:t>
+          </w:r>
+        </w:sdtContent>
+      </w:sdt>
+      <w:r>
+        <w:t xml:space="preserve"> Datenbank einbinden</w:t>
       </w:r>
     </w:p>
     <w:p>
@@ -168,47 +217,24 @@
       </w:r>
       <w:sdt>
         <w:sdtPr>
-          <w:id w:val="-484395910"/>
-          <w14:checkbox>
-            <w14:checked w14:val="0"/>
-            <w14:checkedState w14:val="2612" w14:font="MS Gothic"/>
-            <w14:uncheckedState w14:val="2610" w14:font="MS Gothic"/>
-          </w14:checkbox>
-        </w:sdtPr>
-        <w:sdtContent>
-          <w:r>
-            <w:rPr>
-              <w:rFonts w:ascii="MS Gothic" w:eastAsia="MS Gothic" w:hAnsi="MS Gothic" w:hint="eastAsia"/>
-            </w:rPr>
-            <w:t>☐</w:t>
-          </w:r>
-        </w:sdtContent>
-      </w:sdt>
-      <w:r>
-        <w:t xml:space="preserve"> AHT20 Messwerte</w:t>
-      </w:r>
-    </w:p>
-    <w:p>
-      <w:sdt>
-        <w:sdtPr>
-          <w:id w:val="71092430"/>
-          <w14:checkbox>
-            <w14:checked w14:val="0"/>
-            <w14:checkedState w14:val="2612" w14:font="MS Gothic"/>
-            <w14:uncheckedState w14:val="2610" w14:font="MS Gothic"/>
-          </w14:checkbox>
-        </w:sdtPr>
-        <w:sdtContent>
-          <w:r>
-            <w:rPr>
-              <w:rFonts w:ascii="MS Gothic" w:eastAsia="MS Gothic" w:hAnsi="MS Gothic" w:hint="eastAsia"/>
-            </w:rPr>
-            <w:t>☐</w:t>
-          </w:r>
-        </w:sdtContent>
-      </w:sdt>
-      <w:r>
-        <w:t xml:space="preserve"> Datenbank einbinden</w:t>
+          <w:id w:val="-13923074"/>
+          <w14:checkbox>
+            <w14:checked w14:val="1"/>
+            <w14:checkedState w14:val="2612" w14:font="MS Gothic"/>
+            <w14:uncheckedState w14:val="2610" w14:font="MS Gothic"/>
+          </w14:checkbox>
+        </w:sdtPr>
+        <w:sdtContent>
+          <w:r>
+            <w:rPr>
+              <w:rFonts w:ascii="MS Gothic" w:eastAsia="MS Gothic" w:hAnsi="MS Gothic" w:hint="eastAsia"/>
+            </w:rPr>
+            <w:t>☒</w:t>
+          </w:r>
+        </w:sdtContent>
+      </w:sdt>
+      <w:r>
+        <w:t xml:space="preserve"> Logs</w:t>
       </w:r>
     </w:p>
     <w:p>
@@ -217,45 +243,19 @@
       </w:r>
       <w:sdt>
         <w:sdtPr>
-          <w:id w:val="-13923074"/>
-          <w14:checkbox>
-            <w14:checked w14:val="0"/>
-            <w14:checkedState w14:val="2612" w14:font="MS Gothic"/>
-            <w14:uncheckedState w14:val="2610" w14:font="MS Gothic"/>
-          </w14:checkbox>
-        </w:sdtPr>
-        <w:sdtContent>
-          <w:r>
-            <w:rPr>
-              <w:rFonts w:ascii="MS Gothic" w:eastAsia="MS Gothic" w:hAnsi="MS Gothic" w:hint="eastAsia"/>
-            </w:rPr>
-            <w:t>☐</w:t>
-          </w:r>
-        </w:sdtContent>
-      </w:sdt>
-      <w:r>
-        <w:t xml:space="preserve"> Logs</w:t>
-      </w:r>
-    </w:p>
-    <w:p>
-      <w:r>
-        <w:tab/>
-      </w:r>
-      <w:sdt>
-        <w:sdtPr>
           <w:id w:val="866102637"/>
           <w14:checkbox>
-            <w14:checked w14:val="0"/>
-            <w14:checkedState w14:val="2612" w14:font="MS Gothic"/>
-            <w14:uncheckedState w14:val="2610" w14:font="MS Gothic"/>
-          </w14:checkbox>
-        </w:sdtPr>
-        <w:sdtContent>
-          <w:r>
-            <w:rPr>
-              <w:rFonts w:ascii="MS Gothic" w:eastAsia="MS Gothic" w:hAnsi="MS Gothic" w:hint="eastAsia"/>
-            </w:rPr>
-            <w:t>☐</w:t>
+            <w14:checked w14:val="1"/>
+            <w14:checkedState w14:val="2612" w14:font="MS Gothic"/>
+            <w14:uncheckedState w14:val="2610" w14:font="MS Gothic"/>
+          </w14:checkbox>
+        </w:sdtPr>
+        <w:sdtContent>
+          <w:r>
+            <w:rPr>
+              <w:rFonts w:ascii="MS Gothic" w:eastAsia="MS Gothic" w:hAnsi="MS Gothic" w:hint="eastAsia"/>
+            </w:rPr>
+            <w:t>☒</w:t>
           </w:r>
         </w:sdtContent>
       </w:sdt>
@@ -274,17 +274,17 @@
         <w:sdtPr>
           <w:id w:val="-1134481535"/>
           <w14:checkbox>
-            <w14:checked w14:val="0"/>
-            <w14:checkedState w14:val="2612" w14:font="MS Gothic"/>
-            <w14:uncheckedState w14:val="2610" w14:font="MS Gothic"/>
-          </w14:checkbox>
-        </w:sdtPr>
-        <w:sdtContent>
-          <w:r>
-            <w:rPr>
-              <w:rFonts w:ascii="MS Gothic" w:eastAsia="MS Gothic" w:hAnsi="MS Gothic" w:hint="eastAsia"/>
-            </w:rPr>
-            <w:t>☐</w:t>
+            <w14:checked w14:val="1"/>
+            <w14:checkedState w14:val="2612" w14:font="MS Gothic"/>
+            <w14:uncheckedState w14:val="2610" w14:font="MS Gothic"/>
+          </w14:checkbox>
+        </w:sdtPr>
+        <w:sdtContent>
+          <w:r>
+            <w:rPr>
+              <w:rFonts w:ascii="MS Gothic" w:eastAsia="MS Gothic" w:hAnsi="MS Gothic" w:hint="eastAsia"/>
+            </w:rPr>
+            <w:t>☒</w:t>
           </w:r>
         </w:sdtContent>
       </w:sdt>

</xml_diff>